<commit_message>
web and controller connection
</commit_message>
<xml_diff>
--- a/doc/record.docx
+++ b/doc/record.docx
@@ -640,9 +640,6 @@
     <w:p>
       <w:pPr>
         <w:spacing w:line="220" w:lineRule="atLeast"/>
-        <w:rPr>
-          <w:rFonts w:hint="eastAsia"/>
-        </w:rPr>
       </w:pPr>
       <w:r>
         <w:rPr>
@@ -750,6 +747,9 @@
     <w:p>
       <w:pPr>
         <w:spacing w:line="220" w:lineRule="atLeast"/>
+        <w:rPr>
+          <w:rFonts w:hint="eastAsia"/>
+        </w:rPr>
       </w:pPr>
       <w:r>
         <w:rPr>
@@ -783,6 +783,62 @@
                     <a:xfrm>
                       <a:off x="0" y="0"/>
                       <a:ext cx="5274310" cy="3250115"/>
+                    </a:xfrm>
+                    <a:prstGeom prst="rect">
+                      <a:avLst/>
+                    </a:prstGeom>
+                    <a:noFill/>
+                    <a:ln w="9525">
+                      <a:noFill/>
+                      <a:miter lim="800000"/>
+                      <a:headEnd/>
+                      <a:tailEnd/>
+                    </a:ln>
+                  </pic:spPr>
+                </pic:pic>
+              </a:graphicData>
+            </a:graphic>
+          </wp:inline>
+        </w:drawing>
+      </w:r>
+    </w:p>
+    <w:p>
+      <w:pPr>
+        <w:spacing w:line="220" w:lineRule="atLeast"/>
+      </w:pPr>
+      <w:r>
+        <w:rPr>
+          <w:noProof/>
+        </w:rPr>
+        <w:lastRenderedPageBreak/>
+        <w:drawing>
+          <wp:inline distT="0" distB="0" distL="0" distR="0">
+            <wp:extent cx="5274310" cy="2905235"/>
+            <wp:effectExtent l="19050" t="0" r="2540" b="0"/>
+            <wp:docPr id="5" name="图片 1"/>
+            <wp:cNvGraphicFramePr>
+              <a:graphicFrameLocks xmlns:a="http://schemas.openxmlformats.org/drawingml/2006/main" noChangeAspect="1"/>
+            </wp:cNvGraphicFramePr>
+            <a:graphic xmlns:a="http://schemas.openxmlformats.org/drawingml/2006/main">
+              <a:graphicData uri="http://schemas.openxmlformats.org/drawingml/2006/picture">
+                <pic:pic xmlns:pic="http://schemas.openxmlformats.org/drawingml/2006/picture">
+                  <pic:nvPicPr>
+                    <pic:cNvPr id="0" name="Picture 1"/>
+                    <pic:cNvPicPr>
+                      <a:picLocks noChangeAspect="1" noChangeArrowheads="1"/>
+                    </pic:cNvPicPr>
+                  </pic:nvPicPr>
+                  <pic:blipFill>
+                    <a:blip r:embed="rId18" cstate="print"/>
+                    <a:srcRect/>
+                    <a:stretch>
+                      <a:fillRect/>
+                    </a:stretch>
+                  </pic:blipFill>
+                  <pic:spPr bwMode="auto">
+                    <a:xfrm>
+                      <a:off x="0" y="0"/>
+                      <a:ext cx="5274310" cy="2905235"/>
                     </a:xfrm>
                     <a:prstGeom prst="rect">
                       <a:avLst/>

</xml_diff>

<commit_message>
add seckill.js & doc file
</commit_message>
<xml_diff>
--- a/doc/record.docx
+++ b/doc/record.docx
@@ -747,9 +747,6 @@
     <w:p>
       <w:pPr>
         <w:spacing w:line="220" w:lineRule="atLeast"/>
-        <w:rPr>
-          <w:rFonts w:hint="eastAsia"/>
-        </w:rPr>
       </w:pPr>
       <w:r>
         <w:rPr>
@@ -805,6 +802,9 @@
     <w:p>
       <w:pPr>
         <w:spacing w:line="220" w:lineRule="atLeast"/>
+        <w:rPr>
+          <w:rFonts w:hint="eastAsia"/>
+        </w:rPr>
       </w:pPr>
       <w:r>
         <w:rPr>
@@ -839,6 +839,120 @@
                     <a:xfrm>
                       <a:off x="0" y="0"/>
                       <a:ext cx="5274310" cy="2905235"/>
+                    </a:xfrm>
+                    <a:prstGeom prst="rect">
+                      <a:avLst/>
+                    </a:prstGeom>
+                    <a:noFill/>
+                    <a:ln w="9525">
+                      <a:noFill/>
+                      <a:miter lim="800000"/>
+                      <a:headEnd/>
+                      <a:tailEnd/>
+                    </a:ln>
+                  </pic:spPr>
+                </pic:pic>
+              </a:graphicData>
+            </a:graphic>
+          </wp:inline>
+        </w:drawing>
+      </w:r>
+    </w:p>
+    <w:p>
+      <w:pPr>
+        <w:spacing w:line="220" w:lineRule="atLeast"/>
+        <w:rPr>
+          <w:rFonts w:hint="eastAsia"/>
+        </w:rPr>
+      </w:pPr>
+      <w:r>
+        <w:rPr>
+          <w:noProof/>
+        </w:rPr>
+        <w:drawing>
+          <wp:inline distT="0" distB="0" distL="0" distR="0">
+            <wp:extent cx="5274310" cy="3209835"/>
+            <wp:effectExtent l="19050" t="0" r="2540" b="0"/>
+            <wp:docPr id="6" name="图片 1"/>
+            <wp:cNvGraphicFramePr>
+              <a:graphicFrameLocks xmlns:a="http://schemas.openxmlformats.org/drawingml/2006/main" noChangeAspect="1"/>
+            </wp:cNvGraphicFramePr>
+            <a:graphic xmlns:a="http://schemas.openxmlformats.org/drawingml/2006/main">
+              <a:graphicData uri="http://schemas.openxmlformats.org/drawingml/2006/picture">
+                <pic:pic xmlns:pic="http://schemas.openxmlformats.org/drawingml/2006/picture">
+                  <pic:nvPicPr>
+                    <pic:cNvPr id="0" name="Picture 1"/>
+                    <pic:cNvPicPr>
+                      <a:picLocks noChangeAspect="1" noChangeArrowheads="1"/>
+                    </pic:cNvPicPr>
+                  </pic:nvPicPr>
+                  <pic:blipFill>
+                    <a:blip r:embed="rId19" cstate="print"/>
+                    <a:srcRect/>
+                    <a:stretch>
+                      <a:fillRect/>
+                    </a:stretch>
+                  </pic:blipFill>
+                  <pic:spPr bwMode="auto">
+                    <a:xfrm>
+                      <a:off x="0" y="0"/>
+                      <a:ext cx="5274310" cy="3209835"/>
+                    </a:xfrm>
+                    <a:prstGeom prst="rect">
+                      <a:avLst/>
+                    </a:prstGeom>
+                    <a:noFill/>
+                    <a:ln w="9525">
+                      <a:noFill/>
+                      <a:miter lim="800000"/>
+                      <a:headEnd/>
+                      <a:tailEnd/>
+                    </a:ln>
+                  </pic:spPr>
+                </pic:pic>
+              </a:graphicData>
+            </a:graphic>
+          </wp:inline>
+        </w:drawing>
+      </w:r>
+    </w:p>
+    <w:p>
+      <w:pPr>
+        <w:spacing w:line="220" w:lineRule="atLeast"/>
+      </w:pPr>
+      <w:r>
+        <w:rPr>
+          <w:noProof/>
+        </w:rPr>
+        <w:lastRenderedPageBreak/>
+        <w:drawing>
+          <wp:inline distT="0" distB="0" distL="0" distR="0">
+            <wp:extent cx="5274310" cy="3233416"/>
+            <wp:effectExtent l="19050" t="0" r="2540" b="0"/>
+            <wp:docPr id="8" name="图片 4"/>
+            <wp:cNvGraphicFramePr>
+              <a:graphicFrameLocks xmlns:a="http://schemas.openxmlformats.org/drawingml/2006/main" noChangeAspect="1"/>
+            </wp:cNvGraphicFramePr>
+            <a:graphic xmlns:a="http://schemas.openxmlformats.org/drawingml/2006/main">
+              <a:graphicData uri="http://schemas.openxmlformats.org/drawingml/2006/picture">
+                <pic:pic xmlns:pic="http://schemas.openxmlformats.org/drawingml/2006/picture">
+                  <pic:nvPicPr>
+                    <pic:cNvPr id="0" name="Picture 4"/>
+                    <pic:cNvPicPr>
+                      <a:picLocks noChangeAspect="1" noChangeArrowheads="1"/>
+                    </pic:cNvPicPr>
+                  </pic:nvPicPr>
+                  <pic:blipFill>
+                    <a:blip r:embed="rId20" cstate="print"/>
+                    <a:srcRect/>
+                    <a:stretch>
+                      <a:fillRect/>
+                    </a:stretch>
+                  </pic:blipFill>
+                  <pic:spPr bwMode="auto">
+                    <a:xfrm>
+                      <a:off x="0" y="0"/>
+                      <a:ext cx="5274310" cy="3233416"/>
                     </a:xfrm>
                     <a:prstGeom prst="rect">
                       <a:avLst/>

</xml_diff>

<commit_message>
use procedure to controller transaction
</commit_message>
<xml_diff>
--- a/doc/record.docx
+++ b/doc/record.docx
@@ -23,6 +23,32 @@
           <w:rFonts w:hint="eastAsia"/>
         </w:rPr>
         <w:t>提交代码步骤：</w:t>
+      </w:r>
+    </w:p>
+    <w:p>
+      <w:pPr>
+        <w:spacing w:line="220" w:lineRule="atLeast"/>
+        <w:rPr>
+          <w:rFonts w:hint="eastAsia"/>
+        </w:rPr>
+      </w:pPr>
+      <w:r>
+        <w:rPr>
+          <w:rFonts w:hint="eastAsia"/>
+        </w:rPr>
+        <w:t>首先要进入</w:t>
+      </w:r>
+      <w:r>
+        <w:rPr>
+          <w:rFonts w:hint="eastAsia"/>
+        </w:rPr>
+        <w:t>git clone</w:t>
+      </w:r>
+      <w:r>
+        <w:rPr>
+          <w:rFonts w:hint="eastAsia"/>
+        </w:rPr>
+        <w:t>下来项目的目录</w:t>
       </w:r>
     </w:p>
     <w:p>

</xml_diff>